<commit_message>
ACTA Paper: Improve Sect.2
</commit_message>
<xml_diff>
--- a/2017-Xudong-SMT/reviews.docx
+++ b/2017-Xudong-SMT/reviews.docx
@@ -329,6 +329,61 @@
           </w14:textFill>
         </w:rPr>
         <w:t>2) The preliminaries section is not very clear. I would advise the authors to move the examples presented in Figures 1 and 2 in the beginning of Section 2 (before Definitions 1, 2, and 3) and explain first all the elements of the figures in detail and then make the connection with the formal definitions.</w:t>
+      </w:r>
+    </w:p>
+    <w:p>
+      <w:pPr>
+        <w:pStyle w:val="默认"/>
+        <w:bidi w:val="0"/>
+        <w:spacing w:line="480" w:lineRule="atLeast"/>
+        <w:ind w:left="0" w:right="0" w:firstLine="0"/>
+        <w:jc w:val="both"/>
+        <w:rPr>
+          <w:rFonts w:ascii="Helvetica" w:cs="Helvetica" w:hAnsi="Helvetica" w:eastAsia="Helvetica"/>
+          <w:outline w:val="0"/>
+          <w:color w:val="000000"/>
+          <w:sz w:val="32"/>
+          <w:szCs w:val="32"/>
+          <w:shd w:val="clear" w:color="auto" w:fill="ffffff"/>
+          <w:rtl w:val="0"/>
+          <w14:textOutline w14:w="0" w14:cap="flat">
+            <w14:solidFill>
+              <w14:srgbClr w14:val="000000"/>
+            </w14:solidFill>
+            <w14:prstDash w14:val="solid"/>
+            <w14:miter w14:lim="400000"/>
+          </w14:textOutline>
+          <w14:textFill>
+            <w14:solidFill>
+              <w14:srgbClr w14:val="000000"/>
+            </w14:solidFill>
+          </w14:textFill>
+        </w:rPr>
+      </w:pPr>
+      <w:r>
+        <w:rPr>
+          <w:rFonts w:ascii="Helvetica" w:hAnsi="Helvetica"/>
+          <w:outline w:val="0"/>
+          <w:color w:val="0000ff"/>
+          <w:sz w:val="32"/>
+          <w:szCs w:val="32"/>
+          <w:shd w:val="clear" w:color="auto" w:fill="ffffff"/>
+          <w:rtl w:val="0"/>
+          <w:lang w:val="en-US"/>
+          <w14:textOutline w14:w="0" w14:cap="flat">
+            <w14:solidFill>
+              <w14:srgbClr w14:val="000000"/>
+            </w14:solidFill>
+            <w14:prstDash w14:val="solid"/>
+            <w14:miter w14:lim="400000"/>
+          </w14:textOutline>
+          <w14:textFill>
+            <w14:solidFill>
+              <w14:srgbClr w14:val="0000FF"/>
+            </w14:solidFill>
+          </w14:textFill>
+        </w:rPr>
+        <w:t>[Introduce the Example 1,2 after Definition 1, giving their algebra presentation. After Definition 2,3, give the PLTS and pNet of Example 1,2 as the illustrations.]</w:t>
       </w:r>
     </w:p>
     <w:p>

</xml_diff>

<commit_message>
ACTA Paper: Add example of FUN in Example 1 and supplement in page 20.
</commit_message>
<xml_diff>
--- a/2017-Xudong-SMT/reviews.docx
+++ b/2017-Xudong-SMT/reviews.docx
@@ -725,6 +725,161 @@
           </w14:textFill>
         </w:rPr>
       </w:pPr>
+      <w:r>
+        <w:rPr>
+          <w:rFonts w:ascii="Helvetica" w:hAnsi="Helvetica"/>
+          <w:outline w:val="0"/>
+          <w:color w:val="0000ff"/>
+          <w:sz w:val="32"/>
+          <w:szCs w:val="32"/>
+          <w:shd w:val="clear" w:color="auto" w:fill="ffffff"/>
+          <w:rtl w:val="0"/>
+          <w:lang w:val="en-US"/>
+          <w14:textOutline w14:w="0" w14:cap="flat">
+            <w14:solidFill>
+              <w14:srgbClr w14:val="000000"/>
+            </w14:solidFill>
+            <w14:prstDash w14:val="solid"/>
+            <w14:miter w14:lim="400000"/>
+          </w14:textOutline>
+          <w14:textFill>
+            <w14:solidFill>
+              <w14:srgbClr w14:val="0000FF"/>
+            </w14:solidFill>
+          </w14:textFill>
+        </w:rPr>
+        <w:t xml:space="preserve">[Explain at the beginning of the OTs that the initial transition is treated as an initialization of the state variables (here is </w:t>
+      </w:r>
+      <w:r>
+        <w:rPr>
+          <w:rFonts w:ascii="Helvetica" w:hAnsi="Helvetica" w:hint="default"/>
+          <w:outline w:val="0"/>
+          <w:color w:val="0000ff"/>
+          <w:sz w:val="32"/>
+          <w:szCs w:val="32"/>
+          <w:shd w:val="clear" w:color="auto" w:fill="ffffff"/>
+          <w:rtl w:val="0"/>
+          <w:lang w:val="en-US"/>
+          <w14:textOutline w14:w="0" w14:cap="flat">
+            <w14:solidFill>
+              <w14:srgbClr w14:val="000000"/>
+            </w14:solidFill>
+            <w14:prstDash w14:val="solid"/>
+            <w14:miter w14:lim="400000"/>
+          </w14:textOutline>
+          <w14:textFill>
+            <w14:solidFill>
+              <w14:srgbClr w14:val="0000FF"/>
+            </w14:solidFill>
+          </w14:textFill>
+        </w:rPr>
+        <w:t>“</w:t>
+      </w:r>
+      <w:r>
+        <w:rPr>
+          <w:rFonts w:ascii="Helvetica" w:hAnsi="Helvetica"/>
+          <w:outline w:val="0"/>
+          <w:color w:val="0000ff"/>
+          <w:sz w:val="32"/>
+          <w:szCs w:val="32"/>
+          <w:shd w:val="clear" w:color="auto" w:fill="ffffff"/>
+          <w:rtl w:val="0"/>
+          <w:lang w:val="en-US"/>
+          <w14:textOutline w14:w="0" w14:cap="flat">
+            <w14:solidFill>
+              <w14:srgbClr w14:val="000000"/>
+            </w14:solidFill>
+            <w14:prstDash w14:val="solid"/>
+            <w14:miter w14:lim="400000"/>
+          </w14:textOutline>
+          <w14:textFill>
+            <w14:solidFill>
+              <w14:srgbClr w14:val="0000FF"/>
+            </w14:solidFill>
+          </w14:textFill>
+        </w:rPr>
+        <w:t>v:=0</w:t>
+      </w:r>
+      <w:r>
+        <w:rPr>
+          <w:rFonts w:ascii="Helvetica" w:hAnsi="Helvetica" w:hint="default"/>
+          <w:outline w:val="0"/>
+          <w:color w:val="0000ff"/>
+          <w:sz w:val="32"/>
+          <w:szCs w:val="32"/>
+          <w:shd w:val="clear" w:color="auto" w:fill="ffffff"/>
+          <w:rtl w:val="0"/>
+          <w:lang w:val="en-US"/>
+          <w14:textOutline w14:w="0" w14:cap="flat">
+            <w14:solidFill>
+              <w14:srgbClr w14:val="000000"/>
+            </w14:solidFill>
+            <w14:prstDash w14:val="solid"/>
+            <w14:miter w14:lim="400000"/>
+          </w14:textOutline>
+          <w14:textFill>
+            <w14:solidFill>
+              <w14:srgbClr w14:val="0000FF"/>
+            </w14:solidFill>
+          </w14:textFill>
+        </w:rPr>
+        <w:t>”</w:t>
+      </w:r>
+      <w:r>
+        <w:rPr>
+          <w:rFonts w:ascii="Helvetica" w:hAnsi="Helvetica"/>
+          <w:outline w:val="0"/>
+          <w:color w:val="0000ff"/>
+          <w:sz w:val="32"/>
+          <w:szCs w:val="32"/>
+          <w:shd w:val="clear" w:color="auto" w:fill="ffffff"/>
+          <w:rtl w:val="0"/>
+          <w:lang w:val="en-US"/>
+          <w14:textOutline w14:w="0" w14:cap="flat">
+            <w14:solidFill>
+              <w14:srgbClr w14:val="000000"/>
+            </w14:solidFill>
+            <w14:prstDash w14:val="solid"/>
+            <w14:miter w14:lim="400000"/>
+          </w14:textOutline>
+          <w14:textFill>
+            <w14:solidFill>
+              <w14:srgbClr w14:val="0000FF"/>
+            </w14:solidFill>
+          </w14:textFill>
+        </w:rPr>
+        <w:t>).]</w:t>
+      </w:r>
+    </w:p>
+    <w:p>
+      <w:pPr>
+        <w:pStyle w:val="默认"/>
+        <w:bidi w:val="0"/>
+        <w:spacing w:line="480" w:lineRule="atLeast"/>
+        <w:ind w:left="0" w:right="0" w:firstLine="0"/>
+        <w:jc w:val="both"/>
+        <w:rPr>
+          <w:rFonts w:ascii="Helvetica" w:cs="Helvetica" w:hAnsi="Helvetica" w:eastAsia="Helvetica"/>
+          <w:outline w:val="0"/>
+          <w:color w:val="000000"/>
+          <w:sz w:val="32"/>
+          <w:szCs w:val="32"/>
+          <w:shd w:val="clear" w:color="auto" w:fill="ffffff"/>
+          <w:rtl w:val="0"/>
+          <w14:textOutline w14:w="0" w14:cap="flat">
+            <w14:solidFill>
+              <w14:srgbClr w14:val="000000"/>
+            </w14:solidFill>
+            <w14:prstDash w14:val="solid"/>
+            <w14:miter w14:lim="400000"/>
+          </w14:textOutline>
+          <w14:textFill>
+            <w14:solidFill>
+              <w14:srgbClr w14:val="000000"/>
+            </w14:solidFill>
+          </w14:textFill>
+        </w:rPr>
+      </w:pPr>
     </w:p>
     <w:p>
       <w:pPr>
@@ -3675,6 +3830,61 @@
           </w14:textFill>
         </w:rPr>
         <w:t>Please, explain the role of the FUN constructor via an example</w:t>
+      </w:r>
+    </w:p>
+    <w:p>
+      <w:pPr>
+        <w:pStyle w:val="默认"/>
+        <w:bidi w:val="0"/>
+        <w:spacing w:line="480" w:lineRule="atLeast"/>
+        <w:ind w:left="0" w:right="0" w:firstLine="0"/>
+        <w:jc w:val="both"/>
+        <w:rPr>
+          <w:rFonts w:ascii="Helvetica" w:cs="Helvetica" w:hAnsi="Helvetica" w:eastAsia="Helvetica"/>
+          <w:outline w:val="0"/>
+          <w:color w:val="000000"/>
+          <w:sz w:val="32"/>
+          <w:szCs w:val="32"/>
+          <w:shd w:val="clear" w:color="auto" w:fill="ffffff"/>
+          <w:rtl w:val="0"/>
+          <w14:textOutline w14:w="0" w14:cap="flat">
+            <w14:solidFill>
+              <w14:srgbClr w14:val="000000"/>
+            </w14:solidFill>
+            <w14:prstDash w14:val="solid"/>
+            <w14:miter w14:lim="400000"/>
+          </w14:textOutline>
+          <w14:textFill>
+            <w14:solidFill>
+              <w14:srgbClr w14:val="000000"/>
+            </w14:solidFill>
+          </w14:textFill>
+        </w:rPr>
+      </w:pPr>
+      <w:r>
+        <w:rPr>
+          <w:rFonts w:ascii="Helvetica" w:hAnsi="Helvetica"/>
+          <w:outline w:val="0"/>
+          <w:color w:val="0000ff"/>
+          <w:sz w:val="32"/>
+          <w:szCs w:val="32"/>
+          <w:shd w:val="clear" w:color="auto" w:fill="ffffff"/>
+          <w:rtl w:val="0"/>
+          <w:lang w:val="en-US"/>
+          <w14:textOutline w14:w="0" w14:cap="flat">
+            <w14:solidFill>
+              <w14:srgbClr w14:val="000000"/>
+            </w14:solidFill>
+            <w14:prstDash w14:val="solid"/>
+            <w14:miter w14:lim="400000"/>
+          </w14:textOutline>
+          <w14:textFill>
+            <w14:solidFill>
+              <w14:srgbClr w14:val="0000FF"/>
+            </w14:solidFill>
+          </w14:textFill>
+        </w:rPr>
+        <w:t>[As Example 1,2 have been added after Definition 1, add an example of the FUN in Example 1.]</w:t>
       </w:r>
     </w:p>
     <w:p>
@@ -6086,6 +6296,61 @@
           </w14:textFill>
         </w:rPr>
       </w:pPr>
+      <w:r>
+        <w:rPr>
+          <w:rFonts w:ascii="Helvetica" w:hAnsi="Helvetica"/>
+          <w:outline w:val="0"/>
+          <w:color w:val="ed220b"/>
+          <w:sz w:val="32"/>
+          <w:szCs w:val="32"/>
+          <w:shd w:val="clear" w:color="auto" w:fill="ffffff"/>
+          <w:rtl w:val="0"/>
+          <w:lang w:val="en-US"/>
+          <w14:textOutline w14:w="0" w14:cap="flat">
+            <w14:solidFill>
+              <w14:srgbClr w14:val="000000"/>
+            </w14:solidFill>
+            <w14:prstDash w14:val="solid"/>
+            <w14:miter w14:lim="400000"/>
+          </w14:textOutline>
+          <w14:textFill>
+            <w14:solidFill>
+              <w14:srgbClr w14:val="EE220C"/>
+            </w14:solidFill>
+          </w14:textFill>
+        </w:rPr>
+        <w:t>[Explained.]</w:t>
+      </w:r>
+    </w:p>
+    <w:p>
+      <w:pPr>
+        <w:pStyle w:val="默认"/>
+        <w:bidi w:val="0"/>
+        <w:spacing w:line="480" w:lineRule="atLeast"/>
+        <w:ind w:left="0" w:right="0" w:firstLine="0"/>
+        <w:jc w:val="both"/>
+        <w:rPr>
+          <w:rFonts w:ascii="Helvetica" w:cs="Helvetica" w:hAnsi="Helvetica" w:eastAsia="Helvetica"/>
+          <w:outline w:val="0"/>
+          <w:color w:val="000000"/>
+          <w:sz w:val="32"/>
+          <w:szCs w:val="32"/>
+          <w:shd w:val="clear" w:color="auto" w:fill="ffffff"/>
+          <w:rtl w:val="0"/>
+          <w14:textOutline w14:w="0" w14:cap="flat">
+            <w14:solidFill>
+              <w14:srgbClr w14:val="000000"/>
+            </w14:solidFill>
+            <w14:prstDash w14:val="solid"/>
+            <w14:miter w14:lim="400000"/>
+          </w14:textOutline>
+          <w14:textFill>
+            <w14:solidFill>
+              <w14:srgbClr w14:val="000000"/>
+            </w14:solidFill>
+          </w14:textFill>
+        </w:rPr>
+      </w:pPr>
     </w:p>
     <w:p>
       <w:pPr>
@@ -6177,6 +6442,29 @@
           </w14:textFill>
         </w:rPr>
         <w:t>Are these properties relevant for the exposition? I mean, can they be enforced/checked in the proposed framework?</w:t>
+      </w:r>
+      <w:r>
+        <w:rPr>
+          <w:rFonts w:ascii="Helvetica" w:cs="Helvetica" w:hAnsi="Helvetica" w:eastAsia="Helvetica"/>
+          <w:outline w:val="0"/>
+          <w:color w:val="000000"/>
+          <w:sz w:val="32"/>
+          <w:szCs w:val="32"/>
+          <w:shd w:val="clear" w:color="auto" w:fill="ffffff"/>
+          <w:rtl w:val="0"/>
+          <w14:textOutline w14:w="0" w14:cap="flat">
+            <w14:solidFill>
+              <w14:srgbClr w14:val="000000"/>
+            </w14:solidFill>
+            <w14:prstDash w14:val="solid"/>
+            <w14:miter w14:lim="400000"/>
+          </w14:textOutline>
+          <w14:textFill>
+            <w14:solidFill>
+              <w14:srgbClr w14:val="000000"/>
+            </w14:solidFill>
+          </w14:textFill>
+        </w:rPr>
       </w:r>
     </w:p>
     <w:sectPr>

</xml_diff>

<commit_message>
Acta Inf. paper: Adjust MkPred on page 9&12. Improve content on page 12.
In Paragraph Predicate.
In Paragraph Filtering.
</commit_message>
<xml_diff>
--- a/2017-Xudong-SMT/reviews.docx
+++ b/2017-Xudong-SMT/reviews.docx
@@ -5011,6 +5011,61 @@
           </w14:textFill>
         </w:rPr>
       </w:pPr>
+      <w:r>
+        <w:rPr>
+          <w:rFonts w:ascii="Helvetica" w:hAnsi="Helvetica"/>
+          <w:outline w:val="0"/>
+          <w:color w:val="0000ff"/>
+          <w:sz w:val="32"/>
+          <w:szCs w:val="32"/>
+          <w:shd w:val="clear" w:color="auto" w:fill="ffffff"/>
+          <w:rtl w:val="0"/>
+          <w:lang w:val="en-US"/>
+          <w14:textOutline w14:w="0" w14:cap="flat">
+            <w14:solidFill>
+              <w14:srgbClr w14:val="000000"/>
+            </w14:solidFill>
+            <w14:prstDash w14:val="solid"/>
+            <w14:miter w14:lim="400000"/>
+          </w14:textOutline>
+          <w14:textFill>
+            <w14:solidFill>
+              <w14:srgbClr w14:val="0000FF"/>
+            </w14:solidFill>
+          </w14:textFill>
+        </w:rPr>
+        <w:t>[Corrected.]</w:t>
+      </w:r>
+    </w:p>
+    <w:p>
+      <w:pPr>
+        <w:pStyle w:val="默认"/>
+        <w:bidi w:val="0"/>
+        <w:spacing w:line="480" w:lineRule="atLeast"/>
+        <w:ind w:left="0" w:right="0" w:firstLine="0"/>
+        <w:jc w:val="both"/>
+        <w:rPr>
+          <w:rFonts w:ascii="Helvetica" w:cs="Helvetica" w:hAnsi="Helvetica" w:eastAsia="Helvetica"/>
+          <w:outline w:val="0"/>
+          <w:color w:val="000000"/>
+          <w:sz w:val="32"/>
+          <w:szCs w:val="32"/>
+          <w:shd w:val="clear" w:color="auto" w:fill="ffffff"/>
+          <w:rtl w:val="0"/>
+          <w14:textOutline w14:w="0" w14:cap="flat">
+            <w14:solidFill>
+              <w14:srgbClr w14:val="000000"/>
+            </w14:solidFill>
+            <w14:prstDash w14:val="solid"/>
+            <w14:miter w14:lim="400000"/>
+          </w14:textOutline>
+          <w14:textFill>
+            <w14:solidFill>
+              <w14:srgbClr w14:val="000000"/>
+            </w14:solidFill>
+          </w14:textFill>
+        </w:rPr>
+      </w:pPr>
     </w:p>
     <w:p>
       <w:pPr>
@@ -5650,6 +5705,61 @@
           </w14:textFill>
         </w:rPr>
         <w:t>I got confused when after filtering I found section 4.2, which, as far as I can see, is discussing the same issue. Can this be better organised?</w:t>
+      </w:r>
+    </w:p>
+    <w:p>
+      <w:pPr>
+        <w:pStyle w:val="默认"/>
+        <w:bidi w:val="0"/>
+        <w:spacing w:line="480" w:lineRule="atLeast"/>
+        <w:ind w:left="0" w:right="0" w:firstLine="0"/>
+        <w:jc w:val="both"/>
+        <w:rPr>
+          <w:rFonts w:ascii="Helvetica" w:cs="Helvetica" w:hAnsi="Helvetica" w:eastAsia="Helvetica"/>
+          <w:outline w:val="0"/>
+          <w:color w:val="000000"/>
+          <w:sz w:val="32"/>
+          <w:szCs w:val="32"/>
+          <w:shd w:val="clear" w:color="auto" w:fill="ffffff"/>
+          <w:rtl w:val="0"/>
+          <w14:textOutline w14:w="0" w14:cap="flat">
+            <w14:solidFill>
+              <w14:srgbClr w14:val="000000"/>
+            </w14:solidFill>
+            <w14:prstDash w14:val="solid"/>
+            <w14:miter w14:lim="400000"/>
+          </w14:textOutline>
+          <w14:textFill>
+            <w14:solidFill>
+              <w14:srgbClr w14:val="000000"/>
+            </w14:solidFill>
+          </w14:textFill>
+        </w:rPr>
+      </w:pPr>
+      <w:r>
+        <w:rPr>
+          <w:rFonts w:ascii="Helvetica" w:hAnsi="Helvetica"/>
+          <w:outline w:val="0"/>
+          <w:color w:val="0000ff"/>
+          <w:sz w:val="32"/>
+          <w:szCs w:val="32"/>
+          <w:shd w:val="clear" w:color="auto" w:fill="ffffff"/>
+          <w:rtl w:val="0"/>
+          <w:lang w:val="en-US"/>
+          <w14:textOutline w14:w="0" w14:cap="flat">
+            <w14:solidFill>
+              <w14:srgbClr w14:val="000000"/>
+            </w14:solidFill>
+            <w14:prstDash w14:val="solid"/>
+            <w14:miter w14:lim="400000"/>
+          </w14:textOutline>
+          <w14:textFill>
+            <w14:solidFill>
+              <w14:srgbClr w14:val="0000FF"/>
+            </w14:solidFill>
+          </w14:textFill>
+        </w:rPr>
+        <w:t>[Shorten the Paragraph filtering.]</w:t>
       </w:r>
     </w:p>
     <w:p>

</xml_diff>